<commit_message>
Violin Graph in interactive.
</commit_message>
<xml_diff>
--- a/Project.docx
+++ b/Project.docx
@@ -689,22 +689,32 @@
           <w:rtl/>
         </w:rPr>
       </w:pPr>
-      <w:r>
-        <w:rPr>
-          <w:rFonts w:asciiTheme="majorHAnsi" w:hAnsiTheme="majorHAnsi" w:cstheme="majorHAnsi"/>
-          <w:sz w:val="24"/>
-          <w:szCs w:val="24"/>
-          <w:rtl/>
-        </w:rPr>
-        <w:lastRenderedPageBreak/>
+    </w:p>
+    <w:p>
+      <w:pPr>
+        <w:bidi/>
+        <w:rPr>
+          <w:rFonts w:asciiTheme="majorHAnsi" w:hAnsiTheme="majorHAnsi" w:cstheme="majorHAnsi"/>
+          <w:sz w:val="24"/>
+          <w:szCs w:val="24"/>
+          <w:rtl/>
+        </w:rPr>
+      </w:pPr>
+      <w:r>
+        <w:rPr>
+          <w:rFonts w:asciiTheme="majorHAnsi" w:hAnsiTheme="majorHAnsi" w:cstheme="majorHAnsi"/>
+          <w:sz w:val="24"/>
+          <w:szCs w:val="24"/>
+          <w:rtl/>
+        </w:rPr>
         <w:drawing>
-          <wp:anchor distT="0" distB="0" distL="114300" distR="114300" simplePos="0" relativeHeight="251658240" behindDoc="0" locked="0" layoutInCell="1" allowOverlap="1" wp14:anchorId="25F468B5" wp14:editId="51A5BCBD">
+          <wp:anchor distT="0" distB="0" distL="114300" distR="114300" simplePos="0" relativeHeight="251658240" behindDoc="0" locked="0" layoutInCell="1" allowOverlap="1" wp14:anchorId="25F468B5" wp14:editId="31AC3767">
             <wp:simplePos x="0" y="0"/>
             <wp:positionH relativeFrom="page">
-              <wp:align>left</wp:align>
+              <wp:align>right</wp:align>
             </wp:positionH>
             <wp:positionV relativeFrom="paragraph">
-              <wp:posOffset>309245</wp:posOffset>
+              <wp:posOffset>6985</wp:posOffset>
             </wp:positionV>
             <wp:extent cx="4307205" cy="7900035"/>
             <wp:effectExtent l="0" t="0" r="0" b="5715"/>
@@ -753,17 +763,6 @@
           </wp:anchor>
         </w:drawing>
       </w:r>
-    </w:p>
-    <w:p>
-      <w:pPr>
-        <w:bidi/>
-        <w:rPr>
-          <w:rFonts w:asciiTheme="majorHAnsi" w:hAnsiTheme="majorHAnsi" w:cstheme="majorHAnsi"/>
-          <w:sz w:val="24"/>
-          <w:szCs w:val="24"/>
-          <w:rtl/>
-        </w:rPr>
-      </w:pPr>
       <w:r>
         <w:rPr>
           <w:rFonts w:asciiTheme="majorHAnsi" w:hAnsiTheme="majorHAnsi" w:cstheme="majorHAnsi"/>
@@ -1468,9 +1467,9 @@
           <w:rtl/>
         </w:rPr>
         <w:drawing>
-          <wp:inline distT="0" distB="0" distL="0" distR="0" wp14:anchorId="061E6E5B" wp14:editId="587C4005">
-            <wp:extent cx="4239644" cy="3245520"/>
-            <wp:effectExtent l="0" t="0" r="8890" b="0"/>
+          <wp:inline distT="0" distB="0" distL="0" distR="0" wp14:anchorId="061E6E5B" wp14:editId="42FF35E7">
+            <wp:extent cx="4765471" cy="3245226"/>
+            <wp:effectExtent l="0" t="0" r="0" b="0"/>
             <wp:docPr id="13" name="Picture 13"/>
             <wp:cNvGraphicFramePr>
               <a:graphicFrameLocks xmlns:a="http://schemas.openxmlformats.org/drawingml/2006/main" noChangeAspect="1"/>
@@ -1491,7 +1490,7 @@
                   <pic:spPr>
                     <a:xfrm>
                       <a:off x="0" y="0"/>
-                      <a:ext cx="4289528" cy="3283707"/>
+                      <a:ext cx="4828171" cy="3287924"/>
                     </a:xfrm>
                     <a:prstGeom prst="rect">
                       <a:avLst/>
@@ -1522,8 +1521,6 @@
         </w:rPr>
         <w:t xml:space="preserve">בגרף, "חברות קטנות, עלויות גבוהות" ניתן להבין כי בחברות ההיסעים הקטנות עלויות התפעול פר נוסע גדולות. </w:t>
       </w:r>
-      <w:bookmarkStart w:id="0" w:name="_GoBack"/>
-      <w:bookmarkEnd w:id="0"/>
     </w:p>
     <w:p>
       <w:pPr>
@@ -1918,97 +1915,24 @@
       <w:r>
         <w:rPr>
           <w:rFonts w:asciiTheme="majorHAnsi" w:hAnsiTheme="majorHAnsi" w:cstheme="majorHAnsi"/>
-          <w:sz w:val="24"/>
-          <w:szCs w:val="24"/>
-          <w:rtl/>
-        </w:rPr>
-        <w:t>ציור ה-</w:t>
-      </w:r>
-      <w:r>
-        <w:rPr>
-          <w:rFonts w:asciiTheme="majorHAnsi" w:hAnsiTheme="majorHAnsi" w:cstheme="majorHAnsi"/>
-          <w:sz w:val="24"/>
-          <w:szCs w:val="24"/>
-        </w:rPr>
-        <w:t>nodes</w:t>
-      </w:r>
-      <w:r>
-        <w:rPr>
-          <w:rFonts w:asciiTheme="majorHAnsi" w:hAnsiTheme="majorHAnsi" w:cstheme="majorHAnsi"/>
-          <w:sz w:val="24"/>
-          <w:szCs w:val="24"/>
-          <w:rtl/>
-        </w:rPr>
-        <w:t xml:space="preserve"> וציור ה</w:t>
-      </w:r>
-      <w:r>
-        <w:rPr>
-          <w:rFonts w:asciiTheme="majorHAnsi" w:hAnsiTheme="majorHAnsi" w:cstheme="majorHAnsi"/>
-          <w:sz w:val="24"/>
-          <w:szCs w:val="24"/>
-        </w:rPr>
-        <w:t>-edges</w:t>
-      </w:r>
-      <w:r>
-        <w:rPr>
-          <w:rFonts w:asciiTheme="majorHAnsi" w:hAnsiTheme="majorHAnsi" w:cstheme="majorHAnsi"/>
-          <w:sz w:val="24"/>
-          <w:szCs w:val="24"/>
-          <w:rtl/>
-        </w:rPr>
-        <w:t xml:space="preserve"> לפי אלגוריתם </w:t>
-      </w:r>
-      <w:r>
-        <w:rPr>
-          <w:rFonts w:asciiTheme="majorHAnsi" w:hAnsiTheme="majorHAnsi" w:cstheme="majorHAnsi"/>
-          <w:sz w:val="24"/>
-          <w:szCs w:val="24"/>
-        </w:rPr>
-        <w:t>spring</w:t>
-      </w:r>
-      <w:r>
-        <w:rPr>
-          <w:rFonts w:asciiTheme="majorHAnsi" w:hAnsiTheme="majorHAnsi" w:cstheme="majorHAnsi"/>
-          <w:sz w:val="24"/>
-          <w:szCs w:val="24"/>
-          <w:rtl/>
-        </w:rPr>
-        <w:t xml:space="preserve">. כדי שהאלגוריתם לא ייתכנס יותר מידי הובל מקסימום סה"כ האיטרציות של האלגוריתם ל-10. </w:t>
-      </w:r>
-    </w:p>
-    <w:p>
-      <w:pPr>
-        <w:bidi/>
-        <w:rPr>
-          <w:rFonts w:asciiTheme="majorHAnsi" w:hAnsiTheme="majorHAnsi" w:cstheme="majorHAnsi"/>
-          <w:sz w:val="24"/>
-          <w:szCs w:val="24"/>
-          <w:rtl/>
-        </w:rPr>
-      </w:pPr>
-    </w:p>
-    <w:p>
-      <w:pPr>
-        <w:bidi/>
-        <w:rPr>
-          <w:rFonts w:asciiTheme="majorHAnsi" w:hAnsiTheme="majorHAnsi" w:cstheme="majorHAnsi"/>
-          <w:sz w:val="24"/>
-          <w:szCs w:val="24"/>
-          <w:rtl/>
-        </w:rPr>
-      </w:pPr>
-      <w:r>
-        <w:rPr>
-          <w:rFonts w:asciiTheme="majorHAnsi" w:hAnsiTheme="majorHAnsi" w:cstheme="majorHAnsi"/>
+          <w:noProof/>
           <w:sz w:val="24"/>
           <w:szCs w:val="24"/>
           <w:rtl/>
         </w:rPr>
         <w:drawing>
-          <wp:inline distT="0" distB="0" distL="0" distR="0" wp14:anchorId="27B26B6B" wp14:editId="02CFAE9C">
-            <wp:extent cx="5658640" cy="4248743"/>
-            <wp:effectExtent l="0" t="0" r="0" b="0"/>
-            <wp:docPr id="17" name="Picture 17"/>
+          <wp:anchor distT="0" distB="0" distL="114300" distR="114300" simplePos="0" relativeHeight="251660288" behindDoc="0" locked="0" layoutInCell="1" allowOverlap="1" wp14:anchorId="3A55A62C" wp14:editId="375AAFB5">
+            <wp:simplePos x="0" y="0"/>
+            <wp:positionH relativeFrom="page">
+              <wp:posOffset>-383540</wp:posOffset>
+            </wp:positionH>
+            <wp:positionV relativeFrom="paragraph">
+              <wp:posOffset>618490</wp:posOffset>
+            </wp:positionV>
+            <wp:extent cx="7936230" cy="4029075"/>
+            <wp:effectExtent l="0" t="0" r="7620" b="9525"/>
+            <wp:wrapSquare wrapText="bothSides"/>
+            <wp:docPr id="18" name="Picture 18"/>
             <wp:cNvGraphicFramePr>
               <a:graphicFrameLocks xmlns:a="http://schemas.openxmlformats.org/drawingml/2006/main" noChangeAspect="1"/>
             </wp:cNvGraphicFramePr>
@@ -2016,11 +1940,17 @@
               <a:graphicData uri="http://schemas.openxmlformats.org/drawingml/2006/picture">
                 <pic:pic xmlns:pic="http://schemas.openxmlformats.org/drawingml/2006/picture">
                   <pic:nvPicPr>
-                    <pic:cNvPr id="1" name=""/>
+                    <pic:cNvPr id="18" name="Figure_1.png"/>
                     <pic:cNvPicPr/>
                   </pic:nvPicPr>
                   <pic:blipFill>
-                    <a:blip r:embed="rId12"/>
+                    <a:blip r:embed="rId12" cstate="print">
+                      <a:extLst>
+                        <a:ext uri="{28A0092B-C50C-407E-A947-70E740481C1C}">
+                          <a14:useLocalDpi xmlns:a14="http://schemas.microsoft.com/office/drawing/2010/main" val="0"/>
+                        </a:ext>
+                      </a:extLst>
+                    </a:blip>
                     <a:stretch>
                       <a:fillRect/>
                     </a:stretch>
@@ -2028,7 +1958,7 @@
                   <pic:spPr>
                     <a:xfrm>
                       <a:off x="0" y="0"/>
-                      <a:ext cx="5658640" cy="4248743"/>
+                      <a:ext cx="7936230" cy="4029075"/>
                     </a:xfrm>
                     <a:prstGeom prst="rect">
                       <a:avLst/>
@@ -2037,29 +1967,94 @@
                 </pic:pic>
               </a:graphicData>
             </a:graphic>
-          </wp:inline>
+            <wp14:sizeRelH relativeFrom="margin">
+              <wp14:pctWidth>0</wp14:pctWidth>
+            </wp14:sizeRelH>
+            <wp14:sizeRelV relativeFrom="margin">
+              <wp14:pctHeight>0</wp14:pctHeight>
+            </wp14:sizeRelV>
+          </wp:anchor>
         </w:drawing>
       </w:r>
-    </w:p>
-    <w:p>
-      <w:pPr>
-        <w:bidi/>
-        <w:rPr>
-          <w:rFonts w:asciiTheme="majorHAnsi" w:hAnsiTheme="majorHAnsi" w:cstheme="majorHAnsi"/>
-          <w:sz w:val="24"/>
-          <w:szCs w:val="24"/>
-          <w:rtl/>
-        </w:rPr>
-      </w:pPr>
-    </w:p>
-    <w:p>
-      <w:pPr>
-        <w:bidi/>
-        <w:rPr>
-          <w:rFonts w:asciiTheme="majorHAnsi" w:hAnsiTheme="majorHAnsi" w:cstheme="majorHAnsi"/>
-          <w:sz w:val="24"/>
-          <w:szCs w:val="24"/>
-          <w:rtl/>
+      <w:r>
+        <w:rPr>
+          <w:rFonts w:asciiTheme="majorHAnsi" w:hAnsiTheme="majorHAnsi" w:cstheme="majorHAnsi"/>
+          <w:sz w:val="24"/>
+          <w:szCs w:val="24"/>
+          <w:rtl/>
+        </w:rPr>
+        <w:t>ציור ה-</w:t>
+      </w:r>
+      <w:r>
+        <w:rPr>
+          <w:rFonts w:asciiTheme="majorHAnsi" w:hAnsiTheme="majorHAnsi" w:cstheme="majorHAnsi"/>
+          <w:sz w:val="24"/>
+          <w:szCs w:val="24"/>
+        </w:rPr>
+        <w:t>nodes</w:t>
+      </w:r>
+      <w:r>
+        <w:rPr>
+          <w:rFonts w:asciiTheme="majorHAnsi" w:hAnsiTheme="majorHAnsi" w:cstheme="majorHAnsi"/>
+          <w:sz w:val="24"/>
+          <w:szCs w:val="24"/>
+          <w:rtl/>
+        </w:rPr>
+        <w:t xml:space="preserve"> וציור ה</w:t>
+      </w:r>
+      <w:r>
+        <w:rPr>
+          <w:rFonts w:asciiTheme="majorHAnsi" w:hAnsiTheme="majorHAnsi" w:cstheme="majorHAnsi"/>
+          <w:sz w:val="24"/>
+          <w:szCs w:val="24"/>
+        </w:rPr>
+        <w:t>-edges</w:t>
+      </w:r>
+      <w:r>
+        <w:rPr>
+          <w:rFonts w:asciiTheme="majorHAnsi" w:hAnsiTheme="majorHAnsi" w:cstheme="majorHAnsi"/>
+          <w:sz w:val="24"/>
+          <w:szCs w:val="24"/>
+          <w:rtl/>
+        </w:rPr>
+        <w:t xml:space="preserve"> לפי אלגוריתם </w:t>
+      </w:r>
+      <w:r>
+        <w:rPr>
+          <w:rFonts w:asciiTheme="majorHAnsi" w:hAnsiTheme="majorHAnsi" w:cstheme="majorHAnsi"/>
+          <w:sz w:val="24"/>
+          <w:szCs w:val="24"/>
+        </w:rPr>
+        <w:t>spring</w:t>
+      </w:r>
+      <w:r>
+        <w:rPr>
+          <w:rFonts w:asciiTheme="majorHAnsi" w:hAnsiTheme="majorHAnsi" w:cstheme="majorHAnsi"/>
+          <w:sz w:val="24"/>
+          <w:szCs w:val="24"/>
+          <w:rtl/>
+        </w:rPr>
+        <w:t xml:space="preserve">. כדי שהאלגוריתם לא ייתכנס יותר מידי הובל מקסימום סה"כ האיטרציות של האלגוריתם ל-10. </w:t>
+      </w:r>
+    </w:p>
+    <w:p>
+      <w:pPr>
+        <w:bidi/>
+        <w:rPr>
+          <w:rFonts w:asciiTheme="majorHAnsi" w:hAnsiTheme="majorHAnsi" w:cstheme="majorHAnsi"/>
+          <w:sz w:val="24"/>
+          <w:szCs w:val="24"/>
+          <w:rtl/>
+        </w:rPr>
+      </w:pPr>
+    </w:p>
+    <w:p>
+      <w:pPr>
+        <w:bidi/>
+        <w:rPr>
+          <w:rFonts w:asciiTheme="majorHAnsi" w:hAnsiTheme="majorHAnsi" w:cstheme="majorHAnsi"/>
+          <w:sz w:val="24"/>
+          <w:szCs w:val="24"/>
         </w:rPr>
       </w:pPr>
       <w:r>
@@ -2087,6 +2082,37 @@
           <w:rtl/>
         </w:rPr>
         <w:t>. המשתנה הוא ממוצע לתיקופים בנסיעה חלקי מספר הנסיעות בלו"ז.</w:t>
+      </w:r>
+    </w:p>
+    <w:p>
+      <w:pPr>
+        <w:bidi/>
+        <w:rPr>
+          <w:rFonts w:asciiTheme="majorHAnsi" w:hAnsiTheme="majorHAnsi" w:cstheme="majorHAnsi" w:hint="cs"/>
+          <w:sz w:val="24"/>
+          <w:szCs w:val="24"/>
+          <w:rtl/>
+        </w:rPr>
+      </w:pPr>
+      <w:r>
+        <w:rPr>
+          <w:rFonts w:asciiTheme="majorHAnsi" w:hAnsiTheme="majorHAnsi" w:cstheme="majorHAnsi" w:hint="cs"/>
+          <w:sz w:val="24"/>
+          <w:szCs w:val="24"/>
+          <w:rtl/>
+        </w:rPr>
+        <w:t>בנוסף, הגרף</w:t>
+      </w:r>
+      <w:bookmarkStart w:id="0" w:name="_GoBack"/>
+      <w:bookmarkEnd w:id="0"/>
+      <w:r>
+        <w:rPr>
+          <w:rFonts w:asciiTheme="majorHAnsi" w:hAnsiTheme="majorHAnsi" w:cstheme="majorHAnsi" w:hint="cs"/>
+          <w:sz w:val="24"/>
+          <w:szCs w:val="24"/>
+          <w:rtl/>
+        </w:rPr>
+        <w:t xml:space="preserve"> מכיל גם בחירה של התקופה ביום (כדי לשנות את הנתונים שבטבלה) וגם שליטה על התצוגה של מקסימום כמות הנוסעים הממוצעת המוצגת.</w:t>
       </w:r>
     </w:p>
     <w:p>
@@ -2230,6 +2256,88 @@
           <w:rtl/>
         </w:rPr>
         <w:t xml:space="preserve">ין 0 ל-140. תחום תחתון הוגבל בשל חוסר עניין במשתנה אם הוא מתחת ל-0. והגבול העליון הוגדר בשביל ראות יותר טוב של החציון. </w:t>
+      </w:r>
+    </w:p>
+    <w:p>
+      <w:pPr>
+        <w:pStyle w:val="ListParagraph"/>
+        <w:numPr>
+          <w:ilvl w:val="0"/>
+          <w:numId w:val="6"/>
+        </w:numPr>
+        <w:bidi/>
+        <w:rPr>
+          <w:rFonts w:asciiTheme="majorHAnsi" w:hAnsiTheme="majorHAnsi" w:cstheme="majorHAnsi"/>
+          <w:sz w:val="24"/>
+          <w:szCs w:val="24"/>
+        </w:rPr>
+      </w:pPr>
+      <w:r>
+        <w:rPr>
+          <w:rFonts w:asciiTheme="majorHAnsi" w:hAnsiTheme="majorHAnsi" w:cstheme="majorHAnsi" w:hint="cs"/>
+          <w:sz w:val="24"/>
+          <w:szCs w:val="24"/>
+          <w:rtl/>
+        </w:rPr>
+        <w:t xml:space="preserve">הוספת מסנן </w:t>
+      </w:r>
+      <w:r>
+        <w:rPr>
+          <w:rFonts w:asciiTheme="majorHAnsi" w:hAnsiTheme="majorHAnsi" w:cstheme="majorHAnsi"/>
+          <w:sz w:val="24"/>
+          <w:szCs w:val="24"/>
+        </w:rPr>
+        <w:t>radio button</w:t>
+      </w:r>
+      <w:r>
+        <w:rPr>
+          <w:rFonts w:asciiTheme="majorHAnsi" w:hAnsiTheme="majorHAnsi" w:cstheme="majorHAnsi" w:hint="cs"/>
+          <w:sz w:val="24"/>
+          <w:szCs w:val="24"/>
+          <w:rtl/>
+        </w:rPr>
+        <w:t xml:space="preserve"> לפי קטגוריות הזמנים הנתונות בקובץ הנתונים. הוספה זו נתנה שליטה למשתמש. המסקנת הגרף לא משתנה כאשר משנים את הקטגוריה.</w:t>
+      </w:r>
+    </w:p>
+    <w:p>
+      <w:pPr>
+        <w:pStyle w:val="ListParagraph"/>
+        <w:numPr>
+          <w:ilvl w:val="0"/>
+          <w:numId w:val="6"/>
+        </w:numPr>
+        <w:bidi/>
+        <w:rPr>
+          <w:rFonts w:asciiTheme="majorHAnsi" w:hAnsiTheme="majorHAnsi" w:cstheme="majorHAnsi"/>
+          <w:sz w:val="24"/>
+          <w:szCs w:val="24"/>
+        </w:rPr>
+      </w:pPr>
+      <w:r>
+        <w:rPr>
+          <w:rFonts w:asciiTheme="majorHAnsi" w:hAnsiTheme="majorHAnsi" w:cstheme="majorHAnsi" w:hint="cs"/>
+          <w:sz w:val="24"/>
+          <w:szCs w:val="24"/>
+          <w:rtl/>
+        </w:rPr>
+        <w:t>הוספת סנן המאפשר משחק עם הגבולות של ציר ה-</w:t>
+      </w:r>
+      <w:r>
+        <w:rPr>
+          <w:rFonts w:asciiTheme="majorHAnsi" w:hAnsiTheme="majorHAnsi" w:cstheme="majorHAnsi"/>
+          <w:sz w:val="24"/>
+          <w:szCs w:val="24"/>
+        </w:rPr>
+        <w:t>y</w:t>
+      </w:r>
+      <w:r>
+        <w:rPr>
+          <w:rFonts w:asciiTheme="majorHAnsi" w:hAnsiTheme="majorHAnsi" w:cstheme="majorHAnsi" w:hint="cs"/>
+          <w:sz w:val="24"/>
+          <w:szCs w:val="24"/>
+          <w:rtl/>
+        </w:rPr>
+        <w:t>. נעשה בשל הצגת התפלגויות שונות עם טווחים שונים.</w:t>
       </w:r>
     </w:p>
     <w:p>
@@ -3136,7 +3244,7 @@
       <w:lvlText w:val=""/>
       <w:lvlJc w:val="left"/>
       <w:pPr>
-        <w:ind w:left="720" w:hanging="360"/>
+        <w:ind w:left="1800" w:hanging="360"/>
       </w:pPr>
       <w:rPr>
         <w:rFonts w:ascii="Symbol" w:hAnsi="Symbol" w:hint="default"/>
@@ -3148,7 +3256,7 @@
       <w:lvlText w:val="o"/>
       <w:lvlJc w:val="left"/>
       <w:pPr>
-        <w:ind w:left="1440" w:hanging="360"/>
+        <w:ind w:left="2520" w:hanging="360"/>
       </w:pPr>
       <w:rPr>
         <w:rFonts w:ascii="Courier New" w:hAnsi="Courier New" w:cs="Courier New" w:hint="default"/>
@@ -3160,7 +3268,7 @@
       <w:lvlText w:val=""/>
       <w:lvlJc w:val="left"/>
       <w:pPr>
-        <w:ind w:left="2160" w:hanging="360"/>
+        <w:ind w:left="3240" w:hanging="360"/>
       </w:pPr>
       <w:rPr>
         <w:rFonts w:ascii="Wingdings" w:hAnsi="Wingdings" w:hint="default"/>
@@ -3172,7 +3280,7 @@
       <w:lvlText w:val=""/>
       <w:lvlJc w:val="left"/>
       <w:pPr>
-        <w:ind w:left="2880" w:hanging="360"/>
+        <w:ind w:left="3960" w:hanging="360"/>
       </w:pPr>
       <w:rPr>
         <w:rFonts w:ascii="Symbol" w:hAnsi="Symbol" w:hint="default"/>
@@ -3184,7 +3292,7 @@
       <w:lvlText w:val="o"/>
       <w:lvlJc w:val="left"/>
       <w:pPr>
-        <w:ind w:left="3600" w:hanging="360"/>
+        <w:ind w:left="4680" w:hanging="360"/>
       </w:pPr>
       <w:rPr>
         <w:rFonts w:ascii="Courier New" w:hAnsi="Courier New" w:cs="Courier New" w:hint="default"/>
@@ -3196,7 +3304,7 @@
       <w:lvlText w:val=""/>
       <w:lvlJc w:val="left"/>
       <w:pPr>
-        <w:ind w:left="4320" w:hanging="360"/>
+        <w:ind w:left="5400" w:hanging="360"/>
       </w:pPr>
       <w:rPr>
         <w:rFonts w:ascii="Wingdings" w:hAnsi="Wingdings" w:hint="default"/>
@@ -3208,7 +3316,7 @@
       <w:lvlText w:val=""/>
       <w:lvlJc w:val="left"/>
       <w:pPr>
-        <w:ind w:left="5040" w:hanging="360"/>
+        <w:ind w:left="6120" w:hanging="360"/>
       </w:pPr>
       <w:rPr>
         <w:rFonts w:ascii="Symbol" w:hAnsi="Symbol" w:hint="default"/>
@@ -3220,7 +3328,7 @@
       <w:lvlText w:val="o"/>
       <w:lvlJc w:val="left"/>
       <w:pPr>
-        <w:ind w:left="5760" w:hanging="360"/>
+        <w:ind w:left="6840" w:hanging="360"/>
       </w:pPr>
       <w:rPr>
         <w:rFonts w:ascii="Courier New" w:hAnsi="Courier New" w:cs="Courier New" w:hint="default"/>
@@ -3232,7 +3340,7 @@
       <w:lvlText w:val=""/>
       <w:lvlJc w:val="left"/>
       <w:pPr>
-        <w:ind w:left="6480" w:hanging="360"/>
+        <w:ind w:left="7560" w:hanging="360"/>
       </w:pPr>
       <w:rPr>
         <w:rFonts w:ascii="Wingdings" w:hAnsi="Wingdings" w:hint="default"/>

</xml_diff>